<commit_message>
Update Price type in Merchandise.csv.
</commit_message>
<xml_diff>
--- a/SQL/CH3 Q2.docx
+++ b/SQL/CH3 Q2.docx
@@ -14,8 +14,13 @@
       <w:proofErr w:type="spellEnd"/>
       <w:proofErr w:type="gramEnd"/>
       <w:r>
-        <w:t xml:space="preserve"> </w:t>
-      </w:r>
+        <w:t xml:space="preserve">, </w:t>
+      </w:r>
+      <w:proofErr w:type="spellStart"/>
+      <w:r>
+        <w:t>M.Price</w:t>
+      </w:r>
+      <w:proofErr w:type="spellEnd"/>
     </w:p>
     <w:p>
       <w:proofErr w:type="gramStart"/>
@@ -28,6 +33,12 @@
       </w:r>
     </w:p>
     <w:p>
+      <w:pPr>
+        <w:rPr>
+          <w:rFonts w:eastAsiaTheme="minorHAnsi" w:hint="eastAsia"/>
+          <w:lang w:eastAsia="zh-CN"/>
+        </w:rPr>
+      </w:pPr>
       <w:r>
         <w:t xml:space="preserve">WHERE </w:t>
       </w:r>
@@ -67,11 +78,19 @@
       </w:r>
       <w:proofErr w:type="spellStart"/>
       <w:r>
-        <w:t>BA.Authors</w:t>
-      </w:r>
-      <w:proofErr w:type="spellEnd"/>
-      <w:r>
-        <w:t xml:space="preserve"> =’Pratchett’ AND </w:t>
+        <w:t>BA.Author</w:t>
+      </w:r>
+      <w:proofErr w:type="spellEnd"/>
+      <w:r>
+        <w:t xml:space="preserve"> = 'Mike </w:t>
+      </w:r>
+      <w:proofErr w:type="spellStart"/>
+      <w:r>
+        <w:t>Gunderloy</w:t>
+      </w:r>
+      <w:proofErr w:type="spellEnd"/>
+      <w:r>
+        <w:t xml:space="preserve">' AND </w:t>
       </w:r>
       <w:proofErr w:type="spellStart"/>
       <w:r>
@@ -79,420 +98,427 @@
       </w:r>
       <w:proofErr w:type="spellEnd"/>
       <w:r>
-        <w:t xml:space="preserve"> &lt; 10</w:t>
-      </w:r>
-    </w:p>
-    <w:p/>
-    <w:p>
-      <w:r>
-        <w:t xml:space="preserve">SELECT </w:t>
-      </w:r>
-      <w:proofErr w:type="spellStart"/>
-      <w:proofErr w:type="gramStart"/>
-      <w:r>
-        <w:t>M.Title</w:t>
-      </w:r>
-      <w:proofErr w:type="spellEnd"/>
-      <w:proofErr w:type="gramEnd"/>
-      <w:r>
-        <w:t xml:space="preserve">, </w:t>
-      </w:r>
-      <w:proofErr w:type="spellStart"/>
-      <w:r>
-        <w:t>S.SDate</w:t>
-      </w:r>
-      <w:proofErr w:type="spellEnd"/>
-    </w:p>
-    <w:p>
-      <w:r>
-        <w:t>FROM SALE P, MERCHANDISE M, USER U</w:t>
-      </w:r>
-    </w:p>
-    <w:p>
-      <w:r>
-        <w:t xml:space="preserve">WHERE </w:t>
-      </w:r>
-      <w:proofErr w:type="spellStart"/>
-      <w:proofErr w:type="gramStart"/>
-      <w:r>
-        <w:t>S.MerID</w:t>
-      </w:r>
-      <w:proofErr w:type="spellEnd"/>
-      <w:proofErr w:type="gramEnd"/>
-      <w:r>
-        <w:t xml:space="preserve"> = </w:t>
-      </w:r>
-      <w:proofErr w:type="spellStart"/>
-      <w:r>
-        <w:t>M.MerID</w:t>
-      </w:r>
-      <w:proofErr w:type="spellEnd"/>
-      <w:r>
-        <w:t xml:space="preserve"> AND </w:t>
-      </w:r>
-      <w:proofErr w:type="spellStart"/>
-      <w:r>
-        <w:t>S.Account</w:t>
-      </w:r>
-      <w:proofErr w:type="spellEnd"/>
-      <w:r>
-        <w:t xml:space="preserve"> = </w:t>
-      </w:r>
-      <w:proofErr w:type="spellStart"/>
-      <w:r>
-        <w:t>U.Account</w:t>
-      </w:r>
-      <w:proofErr w:type="spellEnd"/>
-      <w:r>
-        <w:t xml:space="preserve"> AND </w:t>
-      </w:r>
-      <w:proofErr w:type="spellStart"/>
-      <w:r>
-        <w:t>U.CostomerFlag</w:t>
-      </w:r>
-      <w:proofErr w:type="spellEnd"/>
-      <w:r>
-        <w:t xml:space="preserve"> = TRUE</w:t>
-      </w:r>
-    </w:p>
-    <w:p>
-      <w:r>
-        <w:t xml:space="preserve">GROUP BY </w:t>
-      </w:r>
-      <w:proofErr w:type="gramStart"/>
-      <w:r>
-        <w:t>U.ACCOUNT</w:t>
-      </w:r>
-      <w:proofErr w:type="gramEnd"/>
-    </w:p>
-    <w:p/>
-    <w:p>
-      <w:r>
-        <w:t xml:space="preserve">SELECT </w:t>
-      </w:r>
-      <w:proofErr w:type="spellStart"/>
-      <w:proofErr w:type="gramStart"/>
-      <w:r>
-        <w:t>M.Title</w:t>
-      </w:r>
-      <w:proofErr w:type="spellEnd"/>
-      <w:proofErr w:type="gramEnd"/>
-      <w:r>
-        <w:t>, B.ISBN</w:t>
-      </w:r>
-    </w:p>
-    <w:p>
-      <w:r>
-        <w:t xml:space="preserve">FROM MERCHANDISE </w:t>
-      </w:r>
-      <w:proofErr w:type="gramStart"/>
-      <w:r>
-        <w:t>M ,</w:t>
-      </w:r>
-      <w:proofErr w:type="gramEnd"/>
-      <w:r>
-        <w:t xml:space="preserve"> BOOKS B, STOREIN S</w:t>
-      </w:r>
-    </w:p>
-    <w:p>
-      <w:r>
-        <w:t xml:space="preserve">WHERE </w:t>
-      </w:r>
-      <w:proofErr w:type="spellStart"/>
-      <w:proofErr w:type="gramStart"/>
-      <w:r>
-        <w:t>M.MerID</w:t>
-      </w:r>
-      <w:proofErr w:type="spellEnd"/>
-      <w:proofErr w:type="gramEnd"/>
-      <w:r>
-        <w:t xml:space="preserve"> = </w:t>
-      </w:r>
-      <w:proofErr w:type="spellStart"/>
-      <w:r>
-        <w:t>B.MerID</w:t>
-      </w:r>
-      <w:proofErr w:type="spellEnd"/>
-      <w:r>
-        <w:t xml:space="preserve"> AND </w:t>
-      </w:r>
-      <w:proofErr w:type="spellStart"/>
-      <w:r>
-        <w:t>M.MerID</w:t>
-      </w:r>
-      <w:proofErr w:type="spellEnd"/>
-      <w:r>
-        <w:t xml:space="preserve"> = S. </w:t>
-      </w:r>
-      <w:proofErr w:type="spellStart"/>
-      <w:r>
-        <w:t>MerID</w:t>
-      </w:r>
-      <w:proofErr w:type="spellEnd"/>
-      <w:r>
-        <w:t xml:space="preserve"> AND </w:t>
-      </w:r>
-      <w:proofErr w:type="spellStart"/>
-      <w:r>
-        <w:t>S.StoreAmount</w:t>
-      </w:r>
-      <w:proofErr w:type="spellEnd"/>
-      <w:r>
-        <w:t xml:space="preserve"> &lt; 5</w:t>
-      </w:r>
-    </w:p>
-    <w:p/>
-    <w:p>
-      <w:r>
-        <w:t xml:space="preserve">SELECT </w:t>
-      </w:r>
-      <w:proofErr w:type="spellStart"/>
-      <w:proofErr w:type="gramStart"/>
-      <w:r>
-        <w:t>U.Name</w:t>
-      </w:r>
-      <w:proofErr w:type="spellEnd"/>
-      <w:proofErr w:type="gramEnd"/>
-      <w:r>
-        <w:t xml:space="preserve">, </w:t>
-      </w:r>
-      <w:proofErr w:type="spellStart"/>
-      <w:r>
-        <w:t>M.Title</w:t>
-      </w:r>
-      <w:proofErr w:type="spellEnd"/>
-    </w:p>
-    <w:p>
-      <w:r>
-        <w:t xml:space="preserve">FROM USER U, Books B, </w:t>
-      </w:r>
-      <w:proofErr w:type="spellStart"/>
-      <w:r>
-        <w:t>BookAuthors</w:t>
-      </w:r>
-      <w:proofErr w:type="spellEnd"/>
-      <w:r>
-        <w:t xml:space="preserve"> BK, Sale S, User U</w:t>
-      </w:r>
-    </w:p>
-    <w:p>
-      <w:r>
-        <w:t xml:space="preserve">WHERE </w:t>
-      </w:r>
-      <w:proofErr w:type="spellStart"/>
-      <w:proofErr w:type="gramStart"/>
-      <w:r>
-        <w:t>M.MerID</w:t>
-      </w:r>
-      <w:proofErr w:type="spellEnd"/>
-      <w:proofErr w:type="gramEnd"/>
-      <w:r>
-        <w:t xml:space="preserve"> = B. </w:t>
-      </w:r>
-      <w:proofErr w:type="spellStart"/>
-      <w:r>
-        <w:t>MerID</w:t>
-      </w:r>
-      <w:proofErr w:type="spellEnd"/>
-      <w:r>
-        <w:t xml:space="preserve"> AND </w:t>
-      </w:r>
-      <w:proofErr w:type="spellStart"/>
-      <w:r>
-        <w:t>B.MerID</w:t>
-      </w:r>
-      <w:proofErr w:type="spellEnd"/>
-      <w:r>
-        <w:t xml:space="preserve"> =  </w:t>
-      </w:r>
-      <w:proofErr w:type="spellStart"/>
-      <w:r>
-        <w:t>BK.MerID</w:t>
-      </w:r>
-      <w:proofErr w:type="spellEnd"/>
-      <w:r>
-        <w:t xml:space="preserve"> AND </w:t>
-      </w:r>
-      <w:proofErr w:type="spellStart"/>
-      <w:r>
-        <w:t>M.MerID</w:t>
-      </w:r>
-      <w:proofErr w:type="spellEnd"/>
-      <w:r>
-        <w:t xml:space="preserve"> = </w:t>
-      </w:r>
-      <w:proofErr w:type="spellStart"/>
-      <w:r>
-        <w:t>S.MerID</w:t>
-      </w:r>
-      <w:proofErr w:type="spellEnd"/>
-      <w:r>
-        <w:t xml:space="preserve"> AND </w:t>
-      </w:r>
-      <w:proofErr w:type="spellStart"/>
-      <w:r>
-        <w:t>S.Account</w:t>
-      </w:r>
-      <w:proofErr w:type="spellEnd"/>
-      <w:r>
-        <w:t xml:space="preserve"> = </w:t>
-      </w:r>
-      <w:proofErr w:type="spellStart"/>
-      <w:r>
-        <w:t>U.Account</w:t>
-      </w:r>
-      <w:proofErr w:type="spellEnd"/>
-      <w:r>
-        <w:t xml:space="preserve"> AND U. </w:t>
-      </w:r>
-      <w:proofErr w:type="spellStart"/>
-      <w:r>
-        <w:t>CustomerFlag</w:t>
-      </w:r>
-      <w:proofErr w:type="spellEnd"/>
-      <w:r>
-        <w:t xml:space="preserve"> = TRUE AND </w:t>
-      </w:r>
-      <w:proofErr w:type="spellStart"/>
-      <w:r>
-        <w:t>BK.Authors</w:t>
-      </w:r>
-      <w:proofErr w:type="spellEnd"/>
-      <w:r>
-        <w:t xml:space="preserve"> = ‘ Pratchett’</w:t>
-      </w:r>
-    </w:p>
-    <w:p/>
-    <w:p>
-      <w:r>
-        <w:t xml:space="preserve">SELECT </w:t>
-      </w:r>
-      <w:proofErr w:type="spellStart"/>
-      <w:proofErr w:type="gramStart"/>
-      <w:r>
-        <w:t>S.Amount</w:t>
-      </w:r>
-      <w:proofErr w:type="spellEnd"/>
-      <w:proofErr w:type="gramEnd"/>
-    </w:p>
-    <w:p>
-      <w:r>
-        <w:t xml:space="preserve">FROM SALE </w:t>
-      </w:r>
-      <w:proofErr w:type="gramStart"/>
-      <w:r>
-        <w:t>S ,</w:t>
-      </w:r>
-      <w:proofErr w:type="gramEnd"/>
-      <w:r>
-        <w:t xml:space="preserve"> USER U</w:t>
-      </w:r>
-    </w:p>
-    <w:p>
-      <w:r>
-        <w:t xml:space="preserve">WHERE </w:t>
-      </w:r>
-      <w:proofErr w:type="spellStart"/>
-      <w:proofErr w:type="gramStart"/>
-      <w:r>
-        <w:t>S.Account</w:t>
-      </w:r>
-      <w:proofErr w:type="spellEnd"/>
-      <w:proofErr w:type="gramEnd"/>
-      <w:r>
-        <w:t xml:space="preserve"> = </w:t>
-      </w:r>
-      <w:proofErr w:type="spellStart"/>
-      <w:r>
-        <w:t>U.Account</w:t>
-      </w:r>
-      <w:proofErr w:type="spellEnd"/>
-      <w:r>
-        <w:t xml:space="preserve"> AND </w:t>
-      </w:r>
-      <w:proofErr w:type="spellStart"/>
-      <w:r>
-        <w:t>U.CustomerFlag</w:t>
-      </w:r>
-      <w:proofErr w:type="spellEnd"/>
-      <w:r>
-        <w:t xml:space="preserve"> = TRUE </w:t>
-      </w:r>
-    </w:p>
-    <w:p>
-      <w:r>
-        <w:t xml:space="preserve">GROUP BY </w:t>
-      </w:r>
-      <w:proofErr w:type="gramStart"/>
-      <w:r>
-        <w:t>U.ACCOUNT</w:t>
-      </w:r>
-      <w:proofErr w:type="gramEnd"/>
-    </w:p>
-    <w:p/>
-    <w:p>
-      <w:r>
-        <w:t xml:space="preserve">SELECT </w:t>
-      </w:r>
-      <w:proofErr w:type="spellStart"/>
-      <w:proofErr w:type="gramStart"/>
-      <w:r>
-        <w:t>U.Name</w:t>
-      </w:r>
-      <w:proofErr w:type="spellEnd"/>
-      <w:proofErr w:type="gramEnd"/>
-      <w:r>
-        <w:t xml:space="preserve">, S. Amount </w:t>
-      </w:r>
-    </w:p>
-    <w:p>
-      <w:proofErr w:type="gramStart"/>
-      <w:r>
-        <w:t>FROM  SALE</w:t>
-      </w:r>
-      <w:proofErr w:type="gramEnd"/>
-      <w:r>
-        <w:t xml:space="preserve"> S ,  USER U </w:t>
-      </w:r>
-    </w:p>
-    <w:p>
-      <w:r>
-        <w:t xml:space="preserve">WHERE </w:t>
-      </w:r>
-      <w:proofErr w:type="spellStart"/>
-      <w:r>
-        <w:t>S.Account</w:t>
-      </w:r>
-      <w:proofErr w:type="spellEnd"/>
-      <w:r>
-        <w:t xml:space="preserve"> = </w:t>
-      </w:r>
-      <w:proofErr w:type="spellStart"/>
-      <w:r>
-        <w:t>U.Account</w:t>
-      </w:r>
-      <w:proofErr w:type="spellEnd"/>
-      <w:r>
-        <w:t xml:space="preserve"> AND </w:t>
-      </w:r>
-      <w:proofErr w:type="spellStart"/>
-      <w:r>
-        <w:t>U.CustomerFlag</w:t>
-      </w:r>
-      <w:proofErr w:type="spellEnd"/>
-      <w:r>
-        <w:t xml:space="preserve"> = TRUE AND </w:t>
-      </w:r>
-      <w:proofErr w:type="spellStart"/>
-      <w:r>
-        <w:t>S.Amount</w:t>
-      </w:r>
-      <w:proofErr w:type="spellEnd"/>
-      <w:r>
-        <w:t xml:space="preserve"> = MAX(S. Amount)</w:t>
+        <w:t xml:space="preserve"> &gt; 10;</w:t>
       </w:r>
       <w:bookmarkStart w:id="0" w:name="_GoBack"/>
       <w:bookmarkEnd w:id="0"/>
+    </w:p>
+    <w:p>
+      <w:pPr>
+        <w:rPr>
+          <w:rFonts w:hint="eastAsia"/>
+          <w:lang w:eastAsia="zh-CN"/>
+        </w:rPr>
+      </w:pPr>
+    </w:p>
+    <w:p>
+      <w:r>
+        <w:t xml:space="preserve">SELECT </w:t>
+      </w:r>
+      <w:proofErr w:type="spellStart"/>
+      <w:proofErr w:type="gramStart"/>
+      <w:r>
+        <w:t>M.Title</w:t>
+      </w:r>
+      <w:proofErr w:type="spellEnd"/>
+      <w:proofErr w:type="gramEnd"/>
+      <w:r>
+        <w:t xml:space="preserve">, </w:t>
+      </w:r>
+      <w:proofErr w:type="spellStart"/>
+      <w:r>
+        <w:t>S.SDate</w:t>
+      </w:r>
+      <w:proofErr w:type="spellEnd"/>
+    </w:p>
+    <w:p>
+      <w:r>
+        <w:t>FROM SALE P, MERCHANDISE M, USER U</w:t>
+      </w:r>
+    </w:p>
+    <w:p>
+      <w:r>
+        <w:t xml:space="preserve">WHERE </w:t>
+      </w:r>
+      <w:proofErr w:type="spellStart"/>
+      <w:proofErr w:type="gramStart"/>
+      <w:r>
+        <w:t>S.MerID</w:t>
+      </w:r>
+      <w:proofErr w:type="spellEnd"/>
+      <w:proofErr w:type="gramEnd"/>
+      <w:r>
+        <w:t xml:space="preserve"> = </w:t>
+      </w:r>
+      <w:proofErr w:type="spellStart"/>
+      <w:r>
+        <w:t>M.MerID</w:t>
+      </w:r>
+      <w:proofErr w:type="spellEnd"/>
+      <w:r>
+        <w:t xml:space="preserve"> AND </w:t>
+      </w:r>
+      <w:proofErr w:type="spellStart"/>
+      <w:r>
+        <w:t>S.Account</w:t>
+      </w:r>
+      <w:proofErr w:type="spellEnd"/>
+      <w:r>
+        <w:t xml:space="preserve"> = </w:t>
+      </w:r>
+      <w:proofErr w:type="spellStart"/>
+      <w:r>
+        <w:t>U.Account</w:t>
+      </w:r>
+      <w:proofErr w:type="spellEnd"/>
+      <w:r>
+        <w:t xml:space="preserve"> AND </w:t>
+      </w:r>
+      <w:proofErr w:type="spellStart"/>
+      <w:r>
+        <w:t>U.CostomerFlag</w:t>
+      </w:r>
+      <w:proofErr w:type="spellEnd"/>
+      <w:r>
+        <w:t xml:space="preserve"> = TRUE</w:t>
+      </w:r>
+    </w:p>
+    <w:p>
+      <w:r>
+        <w:t xml:space="preserve">GROUP BY </w:t>
+      </w:r>
+      <w:proofErr w:type="gramStart"/>
+      <w:r>
+        <w:t>U.ACCOUNT</w:t>
+      </w:r>
+      <w:proofErr w:type="gramEnd"/>
+    </w:p>
+    <w:p/>
+    <w:p>
+      <w:r>
+        <w:t xml:space="preserve">SELECT </w:t>
+      </w:r>
+      <w:proofErr w:type="spellStart"/>
+      <w:proofErr w:type="gramStart"/>
+      <w:r>
+        <w:t>M.Title</w:t>
+      </w:r>
+      <w:proofErr w:type="spellEnd"/>
+      <w:proofErr w:type="gramEnd"/>
+      <w:r>
+        <w:t>, B.ISBN</w:t>
+      </w:r>
+    </w:p>
+    <w:p>
+      <w:r>
+        <w:t xml:space="preserve">FROM MERCHANDISE </w:t>
+      </w:r>
+      <w:proofErr w:type="gramStart"/>
+      <w:r>
+        <w:t>M ,</w:t>
+      </w:r>
+      <w:proofErr w:type="gramEnd"/>
+      <w:r>
+        <w:t xml:space="preserve"> BOOKS B, STOREIN S</w:t>
+      </w:r>
+    </w:p>
+    <w:p>
+      <w:r>
+        <w:t xml:space="preserve">WHERE </w:t>
+      </w:r>
+      <w:proofErr w:type="spellStart"/>
+      <w:proofErr w:type="gramStart"/>
+      <w:r>
+        <w:t>M.MerID</w:t>
+      </w:r>
+      <w:proofErr w:type="spellEnd"/>
+      <w:proofErr w:type="gramEnd"/>
+      <w:r>
+        <w:t xml:space="preserve"> = </w:t>
+      </w:r>
+      <w:proofErr w:type="spellStart"/>
+      <w:r>
+        <w:t>B.MerID</w:t>
+      </w:r>
+      <w:proofErr w:type="spellEnd"/>
+      <w:r>
+        <w:t xml:space="preserve"> AND </w:t>
+      </w:r>
+      <w:proofErr w:type="spellStart"/>
+      <w:r>
+        <w:t>M.MerID</w:t>
+      </w:r>
+      <w:proofErr w:type="spellEnd"/>
+      <w:r>
+        <w:t xml:space="preserve"> = S. </w:t>
+      </w:r>
+      <w:proofErr w:type="spellStart"/>
+      <w:r>
+        <w:t>MerID</w:t>
+      </w:r>
+      <w:proofErr w:type="spellEnd"/>
+      <w:r>
+        <w:t xml:space="preserve"> AND </w:t>
+      </w:r>
+      <w:proofErr w:type="spellStart"/>
+      <w:r>
+        <w:t>S.StoreAmount</w:t>
+      </w:r>
+      <w:proofErr w:type="spellEnd"/>
+      <w:r>
+        <w:t xml:space="preserve"> &lt; 5</w:t>
+      </w:r>
+    </w:p>
+    <w:p/>
+    <w:p>
+      <w:r>
+        <w:t xml:space="preserve">SELECT </w:t>
+      </w:r>
+      <w:proofErr w:type="spellStart"/>
+      <w:proofErr w:type="gramStart"/>
+      <w:r>
+        <w:t>U.Name</w:t>
+      </w:r>
+      <w:proofErr w:type="spellEnd"/>
+      <w:proofErr w:type="gramEnd"/>
+      <w:r>
+        <w:t xml:space="preserve">, </w:t>
+      </w:r>
+      <w:proofErr w:type="spellStart"/>
+      <w:r>
+        <w:t>M.Title</w:t>
+      </w:r>
+      <w:proofErr w:type="spellEnd"/>
+    </w:p>
+    <w:p>
+      <w:r>
+        <w:t xml:space="preserve">FROM USER U, Books B, </w:t>
+      </w:r>
+      <w:proofErr w:type="spellStart"/>
+      <w:r>
+        <w:t>BookAuthors</w:t>
+      </w:r>
+      <w:proofErr w:type="spellEnd"/>
+      <w:r>
+        <w:t xml:space="preserve"> BK, Sale S, User U</w:t>
+      </w:r>
+    </w:p>
+    <w:p>
+      <w:r>
+        <w:t xml:space="preserve">WHERE </w:t>
+      </w:r>
+      <w:proofErr w:type="spellStart"/>
+      <w:proofErr w:type="gramStart"/>
+      <w:r>
+        <w:t>M.MerID</w:t>
+      </w:r>
+      <w:proofErr w:type="spellEnd"/>
+      <w:proofErr w:type="gramEnd"/>
+      <w:r>
+        <w:t xml:space="preserve"> = B. </w:t>
+      </w:r>
+      <w:proofErr w:type="spellStart"/>
+      <w:r>
+        <w:t>MerID</w:t>
+      </w:r>
+      <w:proofErr w:type="spellEnd"/>
+      <w:r>
+        <w:t xml:space="preserve"> AND </w:t>
+      </w:r>
+      <w:proofErr w:type="spellStart"/>
+      <w:r>
+        <w:t>B.MerID</w:t>
+      </w:r>
+      <w:proofErr w:type="spellEnd"/>
+      <w:r>
+        <w:t xml:space="preserve"> =  </w:t>
+      </w:r>
+      <w:proofErr w:type="spellStart"/>
+      <w:r>
+        <w:t>BK.MerID</w:t>
+      </w:r>
+      <w:proofErr w:type="spellEnd"/>
+      <w:r>
+        <w:t xml:space="preserve"> AND </w:t>
+      </w:r>
+      <w:proofErr w:type="spellStart"/>
+      <w:r>
+        <w:t>M.MerID</w:t>
+      </w:r>
+      <w:proofErr w:type="spellEnd"/>
+      <w:r>
+        <w:t xml:space="preserve"> = </w:t>
+      </w:r>
+      <w:proofErr w:type="spellStart"/>
+      <w:r>
+        <w:t>S.MerID</w:t>
+      </w:r>
+      <w:proofErr w:type="spellEnd"/>
+      <w:r>
+        <w:t xml:space="preserve"> AND </w:t>
+      </w:r>
+      <w:proofErr w:type="spellStart"/>
+      <w:r>
+        <w:t>S.Account</w:t>
+      </w:r>
+      <w:proofErr w:type="spellEnd"/>
+      <w:r>
+        <w:t xml:space="preserve"> = </w:t>
+      </w:r>
+      <w:proofErr w:type="spellStart"/>
+      <w:r>
+        <w:t>U.Account</w:t>
+      </w:r>
+      <w:proofErr w:type="spellEnd"/>
+      <w:r>
+        <w:t xml:space="preserve"> AND U. </w:t>
+      </w:r>
+      <w:proofErr w:type="spellStart"/>
+      <w:r>
+        <w:t>CustomerFlag</w:t>
+      </w:r>
+      <w:proofErr w:type="spellEnd"/>
+      <w:r>
+        <w:t xml:space="preserve"> = TRUE AND </w:t>
+      </w:r>
+      <w:proofErr w:type="spellStart"/>
+      <w:r>
+        <w:t>BK.Authors</w:t>
+      </w:r>
+      <w:proofErr w:type="spellEnd"/>
+      <w:r>
+        <w:t xml:space="preserve"> = ‘ Pratchett’</w:t>
+      </w:r>
+    </w:p>
+    <w:p/>
+    <w:p>
+      <w:r>
+        <w:t xml:space="preserve">SELECT </w:t>
+      </w:r>
+      <w:proofErr w:type="spellStart"/>
+      <w:proofErr w:type="gramStart"/>
+      <w:r>
+        <w:t>S.Amount</w:t>
+      </w:r>
+      <w:proofErr w:type="spellEnd"/>
+      <w:proofErr w:type="gramEnd"/>
+    </w:p>
+    <w:p>
+      <w:r>
+        <w:t xml:space="preserve">FROM SALE </w:t>
+      </w:r>
+      <w:proofErr w:type="gramStart"/>
+      <w:r>
+        <w:t>S ,</w:t>
+      </w:r>
+      <w:proofErr w:type="gramEnd"/>
+      <w:r>
+        <w:t xml:space="preserve"> USER U</w:t>
+      </w:r>
+    </w:p>
+    <w:p>
+      <w:r>
+        <w:t xml:space="preserve">WHERE </w:t>
+      </w:r>
+      <w:proofErr w:type="spellStart"/>
+      <w:proofErr w:type="gramStart"/>
+      <w:r>
+        <w:t>S.Account</w:t>
+      </w:r>
+      <w:proofErr w:type="spellEnd"/>
+      <w:proofErr w:type="gramEnd"/>
+      <w:r>
+        <w:t xml:space="preserve"> = </w:t>
+      </w:r>
+      <w:proofErr w:type="spellStart"/>
+      <w:r>
+        <w:t>U.Account</w:t>
+      </w:r>
+      <w:proofErr w:type="spellEnd"/>
+      <w:r>
+        <w:t xml:space="preserve"> AND </w:t>
+      </w:r>
+      <w:proofErr w:type="spellStart"/>
+      <w:r>
+        <w:t>U.CustomerFlag</w:t>
+      </w:r>
+      <w:proofErr w:type="spellEnd"/>
+      <w:r>
+        <w:t xml:space="preserve"> = TRUE </w:t>
+      </w:r>
+    </w:p>
+    <w:p>
+      <w:r>
+        <w:t xml:space="preserve">GROUP BY </w:t>
+      </w:r>
+      <w:proofErr w:type="gramStart"/>
+      <w:r>
+        <w:t>U.ACCOUNT</w:t>
+      </w:r>
+      <w:proofErr w:type="gramEnd"/>
+    </w:p>
+    <w:p/>
+    <w:p>
+      <w:r>
+        <w:t xml:space="preserve">SELECT </w:t>
+      </w:r>
+      <w:proofErr w:type="spellStart"/>
+      <w:proofErr w:type="gramStart"/>
+      <w:r>
+        <w:t>U.Name</w:t>
+      </w:r>
+      <w:proofErr w:type="spellEnd"/>
+      <w:proofErr w:type="gramEnd"/>
+      <w:r>
+        <w:t xml:space="preserve">, S. Amount </w:t>
+      </w:r>
+    </w:p>
+    <w:p>
+      <w:proofErr w:type="gramStart"/>
+      <w:r>
+        <w:t>FROM  SALE</w:t>
+      </w:r>
+      <w:proofErr w:type="gramEnd"/>
+      <w:r>
+        <w:t xml:space="preserve"> S ,  USER U </w:t>
+      </w:r>
+    </w:p>
+    <w:p>
+      <w:r>
+        <w:t xml:space="preserve">WHERE </w:t>
+      </w:r>
+      <w:proofErr w:type="spellStart"/>
+      <w:r>
+        <w:t>S.Account</w:t>
+      </w:r>
+      <w:proofErr w:type="spellEnd"/>
+      <w:r>
+        <w:t xml:space="preserve"> = </w:t>
+      </w:r>
+      <w:proofErr w:type="spellStart"/>
+      <w:r>
+        <w:t>U.Account</w:t>
+      </w:r>
+      <w:proofErr w:type="spellEnd"/>
+      <w:r>
+        <w:t xml:space="preserve"> AND </w:t>
+      </w:r>
+      <w:proofErr w:type="spellStart"/>
+      <w:r>
+        <w:t>U.CustomerFlag</w:t>
+      </w:r>
+      <w:proofErr w:type="spellEnd"/>
+      <w:r>
+        <w:t xml:space="preserve"> = TRUE AND </w:t>
+      </w:r>
+      <w:proofErr w:type="spellStart"/>
+      <w:r>
+        <w:t>S.Amount</w:t>
+      </w:r>
+      <w:proofErr w:type="spellEnd"/>
+      <w:r>
+        <w:t xml:space="preserve"> = MAX(S. Amount)</w:t>
+      </w:r>
     </w:p>
     <w:p/>
     <w:sectPr>
@@ -607,7 +633,7 @@
   <w:docDefaults>
     <w:rPrDefault>
       <w:rPr>
-        <w:rFonts w:asciiTheme="minorHAnsi" w:eastAsiaTheme="minorHAnsi" w:hAnsiTheme="minorHAnsi" w:cstheme="minorBidi"/>
+        <w:rFonts w:asciiTheme="minorHAnsi" w:eastAsia="宋体" w:hAnsiTheme="minorHAnsi" w:cstheme="minorBidi"/>
         <w:sz w:val="24"/>
         <w:szCs w:val="24"/>
         <w:lang w:val="en-US" w:eastAsia="en-US" w:bidi="ar-SA"/>
@@ -615,7 +641,7 @@
     </w:rPrDefault>
     <w:pPrDefault/>
   </w:docDefaults>
-  <w:latentStyles w:defLockedState="0" w:defUIPriority="99" w:defSemiHidden="0" w:defUnhideWhenUsed="0" w:defQFormat="0" w:count="380">
+  <w:latentStyles w:defLockedState="0" w:defUIPriority="99" w:defSemiHidden="0" w:defUnhideWhenUsed="0" w:defQFormat="0" w:count="382">
     <w:lsdException w:name="Normal" w:uiPriority="0" w:qFormat="1"/>
     <w:lsdException w:name="heading 1" w:uiPriority="9" w:qFormat="1"/>
     <w:lsdException w:name="heading 2" w:semiHidden="1" w:uiPriority="9" w:unhideWhenUsed="1" w:qFormat="1"/>
@@ -721,7 +747,6 @@
     <w:lsdException w:name="HTML Sample" w:semiHidden="1" w:unhideWhenUsed="1"/>
     <w:lsdException w:name="HTML Typewriter" w:semiHidden="1" w:unhideWhenUsed="1"/>
     <w:lsdException w:name="HTML Variable" w:semiHidden="1" w:unhideWhenUsed="1"/>
-    <w:lsdException w:name="Normal Table" w:semiHidden="1" w:unhideWhenUsed="1"/>
     <w:lsdException w:name="annotation subject" w:semiHidden="1" w:unhideWhenUsed="1"/>
     <w:lsdException w:name="No List" w:semiHidden="1" w:unhideWhenUsed="1"/>
     <w:lsdException w:name="Outline List 1" w:semiHidden="1" w:unhideWhenUsed="1"/>
@@ -767,11 +792,9 @@
     <w:lsdException w:name="Table Subtle 1" w:semiHidden="1" w:unhideWhenUsed="1"/>
     <w:lsdException w:name="Table Subtle 2" w:semiHidden="1" w:unhideWhenUsed="1"/>
     <w:lsdException w:name="Table Web 1" w:semiHidden="1" w:unhideWhenUsed="1"/>
-    <w:lsdException w:name="Table Web 2" w:semiHidden="1" w:unhideWhenUsed="1"/>
     <w:lsdException w:name="Table Web 3" w:semiHidden="1" w:unhideWhenUsed="1"/>
     <w:lsdException w:name="Balloon Text" w:semiHidden="1" w:unhideWhenUsed="1"/>
     <w:lsdException w:name="Table Grid" w:uiPriority="39"/>
-    <w:lsdException w:name="Table Theme" w:semiHidden="1" w:unhideWhenUsed="1"/>
     <w:lsdException w:name="Note Level 1" w:semiHidden="1" w:unhideWhenUsed="1"/>
     <w:lsdException w:name="Note Level 2" w:semiHidden="1" w:unhideWhenUsed="1"/>
     <w:lsdException w:name="Note Level 3" w:semiHidden="1" w:unhideWhenUsed="1"/>
@@ -996,6 +1019,8 @@
     <w:lsdException w:name="List Table 5 Dark Accent 6" w:uiPriority="50"/>
     <w:lsdException w:name="List Table 6 Colorful Accent 6" w:uiPriority="51"/>
     <w:lsdException w:name="List Table 7 Colorful Accent 6" w:uiPriority="52"/>
+    <w:lsdException w:name="Mention" w:semiHidden="1" w:unhideWhenUsed="1"/>
+    <w:lsdException w:name="Smart Hyperlink" w:semiHidden="1" w:unhideWhenUsed="1"/>
   </w:latentStyles>
   <w:style w:type="paragraph" w:default="1" w:styleId="Normal">
     <w:name w:val="Normal"/>

</xml_diff>